<commit_message>
Update Release Note Template  Export Plugin 1.4.5.docx
</commit_message>
<xml_diff>
--- a/Release/1.4.5/Release Note Template  Export Plugin 1.4.5.docx
+++ b/Release/1.4.5/Release Note Template  Export Plugin 1.4.5.docx
@@ -92,13 +92,28 @@
     </w:p>
     <w:p>
       <w:pPr>
+        <w:pStyle w:val="ListParagraph"/>
+        <w:numPr>
+          <w:ilvl w:val="0"/>
+          <w:numId w:val="5"/>
+        </w:numPr>
+      </w:pPr>
+      <w:r>
+        <w:rPr>
+          <w:lang w:val="en-US"/>
+        </w:rPr>
+        <w:t>Added and Invalid patient flag to identify all patient with invalid fingerprint data in the EMR</w:t>
+      </w:r>
+    </w:p>
+    <w:p>
+      <w:pPr>
         <w:pStyle w:val="Heading1"/>
       </w:pPr>
       <w:r>
         <w:rPr>
           <w:lang w:val="ro-MD"/>
         </w:rPr>
-        <w:t>Step by step guide to</w:t>
+        <w:t>Step by step guide to up</w:t>
       </w:r>
       <w:bookmarkStart w:id="0" w:name="_GoBack"/>
       <w:bookmarkEnd w:id="0"/>
@@ -106,7 +121,7 @@
         <w:rPr>
           <w:lang w:val="ro-MD"/>
         </w:rPr>
-        <w:t xml:space="preserve"> upgrade an existing platform</w:t>
+        <w:t>grade an existing platform</w:t>
       </w:r>
     </w:p>
     <w:p>
@@ -165,7 +180,6 @@
         </w:rPr>
         <w:t>Remove “nigeriaemr-1.4.</w:t>
       </w:r>
-      <w:proofErr w:type="gramStart"/>
       <w:r>
         <w:rPr>
           <w:rFonts w:eastAsiaTheme="minorEastAsia"/>
@@ -187,7 +201,6 @@
         <w:t>omod</w:t>
       </w:r>
       <w:proofErr w:type="spellEnd"/>
-      <w:proofErr w:type="gramEnd"/>
       <w:r>
         <w:rPr>
           <w:rFonts w:eastAsiaTheme="minorEastAsia"/>
@@ -214,7 +227,6 @@
         </w:rPr>
         <w:t>Replace the removed module with “nigeriaemr-1.4.</w:t>
       </w:r>
-      <w:proofErr w:type="gramStart"/>
       <w:r>
         <w:rPr>
           <w:rFonts w:eastAsiaTheme="minorEastAsia"/>
@@ -236,7 +248,6 @@
         <w:t>omod</w:t>
       </w:r>
       <w:proofErr w:type="spellEnd"/>
-      <w:proofErr w:type="gramEnd"/>
       <w:r>
         <w:rPr>
           <w:rFonts w:eastAsiaTheme="minorEastAsia"/>
@@ -331,7 +342,6 @@
         </w:rPr>
         <w:t>Drop “nigeriaemr-1.4.</w:t>
       </w:r>
-      <w:proofErr w:type="gramStart"/>
       <w:r>
         <w:rPr>
           <w:rFonts w:eastAsiaTheme="minorEastAsia"/>
@@ -353,7 +363,6 @@
         <w:t>omod</w:t>
       </w:r>
       <w:proofErr w:type="spellEnd"/>
-      <w:proofErr w:type="gramEnd"/>
       <w:r>
         <w:rPr>
           <w:rFonts w:eastAsiaTheme="minorEastAsia"/>
@@ -2088,6 +2097,21 @@
 </file>
 
 <file path=customXml/item1.xml><?xml version="1.0" encoding="utf-8"?>
+<p:properties xmlns:p="http://schemas.microsoft.com/office/2006/metadata/properties" xmlns:xsi="http://www.w3.org/2001/XMLSchema-instance" xmlns:pc="http://schemas.microsoft.com/office/infopath/2007/PartnerControls">
+  <documentManagement/>
+</p:properties>
+</file>
+
+<file path=customXml/item2.xml><?xml version="1.0" encoding="utf-8"?>
+<?mso-contentType ?>
+<FormTemplates xmlns="http://schemas.microsoft.com/sharepoint/v3/contenttype/forms">
+  <Display>DocumentLibraryForm</Display>
+  <Edit>DocumentLibraryForm</Edit>
+  <New>DocumentLibraryForm</New>
+</FormTemplates>
+</file>
+
+<file path=customXml/item3.xml><?xml version="1.0" encoding="utf-8"?>
 <ct:contentTypeSchema xmlns:ct="http://schemas.microsoft.com/office/2006/metadata/contentType" xmlns:ma="http://schemas.microsoft.com/office/2006/metadata/properties/metaAttributes" ct:_="" ma:_="" ma:contentTypeName="Document" ma:contentTypeID="0x0101002A3A2AB32E484A4A823A0C44E0995E08" ma:contentTypeVersion="10" ma:contentTypeDescription="Create a new document." ma:contentTypeScope="" ma:versionID="01f597c7b1020730d3c052f3e454d96b">
   <xsd:schema xmlns:xsd="http://www.w3.org/2001/XMLSchema" xmlns:xs="http://www.w3.org/2001/XMLSchema" xmlns:p="http://schemas.microsoft.com/office/2006/metadata/properties" xmlns:ns2="5966e12e-61a6-4a67-8c8f-92598a9f6350" xmlns:ns3="f8f6b148-2741-4c4c-b68a-437e860ac2c8" targetNamespace="http://schemas.microsoft.com/office/2006/metadata/properties" ma:root="true" ma:fieldsID="4dc0e1a323aefc5ac4a8e5a05880f09c" ns2:_="" ns3:_="">
     <xsd:import namespace="5966e12e-61a6-4a67-8c8f-92598a9f6350"/>
@@ -2292,22 +2316,32 @@
 </ct:contentTypeSchema>
 </file>
 
-<file path=customXml/item2.xml><?xml version="1.0" encoding="utf-8"?>
-<?mso-contentType ?>
-<FormTemplates xmlns="http://schemas.microsoft.com/sharepoint/v3/contenttype/forms">
-  <Display>DocumentLibraryForm</Display>
-  <Edit>DocumentLibraryForm</Edit>
-  <New>DocumentLibraryForm</New>
-</FormTemplates>
+<file path=customXml/itemProps1.xml><?xml version="1.0" encoding="utf-8"?>
+<ds:datastoreItem xmlns:ds="http://schemas.openxmlformats.org/officeDocument/2006/customXml" ds:itemID="{4E04F0BB-298D-4737-A7CB-EB98DA235A92}">
+  <ds:schemaRefs>
+    <ds:schemaRef ds:uri="http://purl.org/dc/elements/1.1/"/>
+    <ds:schemaRef ds:uri="http://schemas.microsoft.com/office/2006/documentManagement/types"/>
+    <ds:schemaRef ds:uri="http://schemas.microsoft.com/office/2006/metadata/properties"/>
+    <ds:schemaRef ds:uri="http://purl.org/dc/dcmitype/"/>
+    <ds:schemaRef ds:uri="http://purl.org/dc/terms/"/>
+    <ds:schemaRef ds:uri="http://schemas.openxmlformats.org/package/2006/metadata/core-properties"/>
+    <ds:schemaRef ds:uri="http://www.w3.org/XML/1998/namespace"/>
+    <ds:schemaRef ds:uri="http://schemas.microsoft.com/office/infopath/2007/PartnerControls"/>
+    <ds:schemaRef ds:uri="f8f6b148-2741-4c4c-b68a-437e860ac2c8"/>
+    <ds:schemaRef ds:uri="5966e12e-61a6-4a67-8c8f-92598a9f6350"/>
+  </ds:schemaRefs>
+</ds:datastoreItem>
 </file>
 
-<file path=customXml/item3.xml><?xml version="1.0" encoding="utf-8"?>
-<p:properties xmlns:p="http://schemas.microsoft.com/office/2006/metadata/properties" xmlns:xsi="http://www.w3.org/2001/XMLSchema-instance" xmlns:pc="http://schemas.microsoft.com/office/infopath/2007/PartnerControls">
-  <documentManagement/>
-</p:properties>
+<file path=customXml/itemProps2.xml><?xml version="1.0" encoding="utf-8"?>
+<ds:datastoreItem xmlns:ds="http://schemas.openxmlformats.org/officeDocument/2006/customXml" ds:itemID="{36E505DC-E4B3-451A-9154-23C28F7AD76B}">
+  <ds:schemaRefs>
+    <ds:schemaRef ds:uri="http://schemas.microsoft.com/sharepoint/v3/contenttype/forms"/>
+  </ds:schemaRefs>
+</ds:datastoreItem>
 </file>
 
-<file path=customXml/itemProps1.xml><?xml version="1.0" encoding="utf-8"?>
+<file path=customXml/itemProps3.xml><?xml version="1.0" encoding="utf-8"?>
 <ds:datastoreItem xmlns:ds="http://schemas.openxmlformats.org/officeDocument/2006/customXml" ds:itemID="{9A4B5E27-A915-4C01-8192-713E35282A01}">
   <ds:schemaRefs>
     <ds:schemaRef ds:uri="http://schemas.microsoft.com/office/2006/metadata/contentType"/>
@@ -2324,29 +2358,4 @@
     <ds:schemaRef ds:uri="http://schemas.microsoft.com/internal/obd"/>
   </ds:schemaRefs>
 </ds:datastoreItem>
-</file>
-
-<file path=customXml/itemProps2.xml><?xml version="1.0" encoding="utf-8"?>
-<ds:datastoreItem xmlns:ds="http://schemas.openxmlformats.org/officeDocument/2006/customXml" ds:itemID="{36E505DC-E4B3-451A-9154-23C28F7AD76B}">
-  <ds:schemaRefs>
-    <ds:schemaRef ds:uri="http://schemas.microsoft.com/sharepoint/v3/contenttype/forms"/>
-  </ds:schemaRefs>
-</ds:datastoreItem>
-</file>
-
-<file path=customXml/itemProps3.xml><?xml version="1.0" encoding="utf-8"?>
-<ds:datastoreItem xmlns:ds="http://schemas.openxmlformats.org/officeDocument/2006/customXml" ds:itemID="{4E04F0BB-298D-4737-A7CB-EB98DA235A92}">
-  <ds:schemaRefs>
-    <ds:schemaRef ds:uri="http://purl.org/dc/elements/1.1/"/>
-    <ds:schemaRef ds:uri="http://schemas.microsoft.com/office/2006/documentManagement/types"/>
-    <ds:schemaRef ds:uri="http://schemas.microsoft.com/office/2006/metadata/properties"/>
-    <ds:schemaRef ds:uri="http://purl.org/dc/dcmitype/"/>
-    <ds:schemaRef ds:uri="http://purl.org/dc/terms/"/>
-    <ds:schemaRef ds:uri="http://schemas.openxmlformats.org/package/2006/metadata/core-properties"/>
-    <ds:schemaRef ds:uri="http://www.w3.org/XML/1998/namespace"/>
-    <ds:schemaRef ds:uri="http://schemas.microsoft.com/office/infopath/2007/PartnerControls"/>
-    <ds:schemaRef ds:uri="f8f6b148-2741-4c4c-b68a-437e860ac2c8"/>
-    <ds:schemaRef ds:uri="5966e12e-61a6-4a67-8c8f-92598a9f6350"/>
-  </ds:schemaRefs>
-</ds:datastoreItem>
 </file>
</xml_diff>